<commit_message>
Constructor & Collections Demo
</commit_message>
<xml_diff>
--- a/29thMarch_Methods/Methods.docx
+++ b/29thMarch_Methods/Methods.docx
@@ -5812,18 +5812,7 @@
           <w:sz w:val="19"/>
           <w:szCs w:val="19"/>
         </w:rPr>
-        <w:t>"Your</w:t>
-      </w:r>
-      <w:bookmarkStart w:id="0" w:name="_GoBack"/>
-      <w:bookmarkEnd w:id="0"/>
-      <w:r>
-        <w:rPr>
-          <w:rFonts w:ascii="Consolas" w:hAnsi="Consolas" w:cs="Consolas"/>
-          <w:color w:val="A31515"/>
-          <w:sz w:val="19"/>
-          <w:szCs w:val="19"/>
-        </w:rPr>
-        <w:t xml:space="preserve"> Marks are "</w:t>
+        <w:t>"Your Marks are "</w:t>
       </w:r>
       <w:r>
         <w:rPr>
@@ -7795,6 +7784,10 @@
       <w:r>
         <w:t xml:space="preserve"> When the parameter is passed as value to the called method (default behaviour)</w:t>
       </w:r>
+    </w:p>
+    <w:p>
+      <w:bookmarkStart w:id="0" w:name="_GoBack"/>
+      <w:bookmarkEnd w:id="0"/>
     </w:p>
     <w:p>
       <w:pPr>

</xml_diff>